<commit_message>
Correção do número do grupo
</commit_message>
<xml_diff>
--- a/Interface.docx
+++ b/Interface.docx
@@ -378,6 +378,36 @@
           <w:lang w:val="pt-BR" w:eastAsia="en-CA"/>
         </w:rPr>
       </w:pPr>
+      <w:r>
+        <w:rPr>
+          <w:rFonts w:ascii="Times New Roman" w:hAnsi="Times New Roman" w:cs="Times New Roman"/>
+          <w:b/>
+          <w:noProof/>
+          <w:sz w:val="24"/>
+          <w:lang w:val="pt-BR" w:eastAsia="en-CA"/>
+        </w:rPr>
+        <w:t>Grupos 3</w:t>
+      </w:r>
+      <w:r>
+        <w:rPr>
+          <w:rFonts w:ascii="Times New Roman" w:hAnsi="Times New Roman" w:cs="Times New Roman"/>
+          <w:b/>
+          <w:noProof/>
+          <w:sz w:val="24"/>
+          <w:lang w:val="pt-BR" w:eastAsia="en-CA"/>
+        </w:rPr>
+        <w:t>C e</w:t>
+      </w:r>
+      <w:r>
+        <w:rPr>
+          <w:rFonts w:ascii="Times New Roman" w:hAnsi="Times New Roman" w:cs="Times New Roman"/>
+          <w:b/>
+          <w:noProof/>
+          <w:sz w:val="24"/>
+          <w:lang w:val="pt-BR" w:eastAsia="en-CA"/>
+        </w:rPr>
+        <w:t xml:space="preserve"> 4</w:t>
+      </w:r>
       <w:bookmarkStart w:id="0" w:name="_GoBack"/>
       <w:bookmarkEnd w:id="0"/>
       <w:r>
@@ -388,7 +418,7 @@
           <w:sz w:val="24"/>
           <w:lang w:val="pt-BR" w:eastAsia="en-CA"/>
         </w:rPr>
-        <w:t>Grupos 1C e 3C</w:t>
+        <w:t>C</w:t>
       </w:r>
       <w:r>
         <w:rPr>
@@ -477,14 +507,6 @@
           <w:lang w:val="pt-BR" w:eastAsia="en-CA"/>
         </w:rPr>
         <w:tab/>
-      </w:r>
-      <w:r>
-        <w:rPr>
-          <w:rFonts w:ascii="Times New Roman" w:hAnsi="Times New Roman" w:cs="Times New Roman"/>
-          <w:noProof/>
-          <w:sz w:val="24"/>
-          <w:lang w:val="pt-BR" w:eastAsia="en-CA"/>
-        </w:rPr>
         <w:t>587117</w:t>
       </w:r>
     </w:p>
@@ -534,14 +556,6 @@
           <w:lang w:val="pt-BR" w:eastAsia="en-CA"/>
         </w:rPr>
         <w:tab/>
-      </w:r>
-      <w:r>
-        <w:rPr>
-          <w:rFonts w:ascii="Times New Roman" w:hAnsi="Times New Roman" w:cs="Times New Roman"/>
-          <w:noProof/>
-          <w:sz w:val="24"/>
-          <w:lang w:val="pt-BR" w:eastAsia="en-CA"/>
-        </w:rPr>
         <w:t>489913</w:t>
       </w:r>
     </w:p>
@@ -591,14 +605,6 @@
           <w:lang w:val="pt-BR" w:eastAsia="en-CA"/>
         </w:rPr>
         <w:tab/>
-      </w:r>
-      <w:r>
-        <w:rPr>
-          <w:rFonts w:ascii="Times New Roman" w:hAnsi="Times New Roman" w:cs="Times New Roman"/>
-          <w:noProof/>
-          <w:sz w:val="24"/>
-          <w:lang w:val="pt-BR" w:eastAsia="en-CA"/>
-        </w:rPr>
         <w:t>609170</w:t>
       </w:r>
     </w:p>
@@ -679,14 +685,6 @@
           <w:lang w:val="pt-BR" w:eastAsia="en-CA"/>
         </w:rPr>
         <w:tab/>
-      </w:r>
-      <w:r>
-        <w:rPr>
-          <w:rFonts w:ascii="Times New Roman" w:hAnsi="Times New Roman" w:cs="Times New Roman"/>
-          <w:noProof/>
-          <w:sz w:val="24"/>
-          <w:lang w:val="pt-BR" w:eastAsia="en-CA"/>
-        </w:rPr>
         <w:t>489808</w:t>
       </w:r>
     </w:p>
@@ -892,89 +890,77 @@
         <w:rPr>
           <w:rFonts w:ascii="Times New Roman" w:hAnsi="Times New Roman" w:cs="Times New Roman"/>
           <w:sz w:val="24"/>
-        </w:rPr>
-      </w:pPr>
+          <w:lang w:val="pt-BR"/>
+        </w:rPr>
+      </w:pPr>
+      <w:r>
+        <w:rPr>
+          <w:rFonts w:ascii="Times New Roman" w:hAnsi="Times New Roman" w:cs="Times New Roman"/>
+          <w:b/>
+          <w:sz w:val="24"/>
+          <w:lang w:val="pt-BR"/>
+        </w:rPr>
+        <w:t>Figura 1</w:t>
+      </w:r>
+      <w:r>
+        <w:rPr>
+          <w:rFonts w:ascii="Times New Roman" w:hAnsi="Times New Roman" w:cs="Times New Roman"/>
+          <w:sz w:val="24"/>
+          <w:lang w:val="pt-BR"/>
+        </w:rPr>
+        <w:t xml:space="preserve"> Página de </w:t>
+      </w:r>
       <w:proofErr w:type="spellStart"/>
       <w:r>
         <w:rPr>
           <w:rFonts w:ascii="Times New Roman" w:hAnsi="Times New Roman" w:cs="Times New Roman"/>
-          <w:b/>
-          <w:sz w:val="24"/>
-        </w:rPr>
-        <w:t>Figura</w:t>
+          <w:sz w:val="24"/>
+          <w:lang w:val="pt-BR"/>
+        </w:rPr>
+        <w:t>Login</w:t>
       </w:r>
       <w:proofErr w:type="spellEnd"/>
-      <w:r>
-        <w:rPr>
-          <w:rFonts w:ascii="Times New Roman" w:hAnsi="Times New Roman" w:cs="Times New Roman"/>
-          <w:b/>
-          <w:sz w:val="24"/>
-        </w:rPr>
-        <w:t xml:space="preserve"> 1</w:t>
-      </w:r>
-      <w:r>
-        <w:rPr>
-          <w:rFonts w:ascii="Times New Roman" w:hAnsi="Times New Roman" w:cs="Times New Roman"/>
-          <w:sz w:val="24"/>
-        </w:rPr>
-        <w:t xml:space="preserve"> </w:t>
+    </w:p>
+    <w:p>
+      <w:pPr>
+        <w:jc w:val="center"/>
+        <w:rPr>
+          <w:rFonts w:ascii="Times New Roman" w:hAnsi="Times New Roman" w:cs="Times New Roman"/>
+          <w:sz w:val="24"/>
+          <w:lang w:val="pt-BR"/>
+        </w:rPr>
+      </w:pPr>
+    </w:p>
+    <w:p>
+      <w:pPr>
+        <w:rPr>
+          <w:rFonts w:ascii="Times New Roman" w:hAnsi="Times New Roman" w:cs="Times New Roman"/>
+          <w:sz w:val="24"/>
+          <w:lang w:val="pt-BR"/>
+        </w:rPr>
+      </w:pPr>
+      <w:r>
+        <w:rPr>
+          <w:rFonts w:ascii="Times New Roman" w:hAnsi="Times New Roman" w:cs="Times New Roman"/>
+          <w:sz w:val="24"/>
+          <w:lang w:val="pt-BR"/>
+        </w:rPr>
+        <w:t xml:space="preserve">Após realizar o </w:t>
       </w:r>
       <w:proofErr w:type="spellStart"/>
       <w:r>
         <w:rPr>
           <w:rFonts w:ascii="Times New Roman" w:hAnsi="Times New Roman" w:cs="Times New Roman"/>
           <w:sz w:val="24"/>
-        </w:rPr>
-        <w:t>Página</w:t>
+          <w:lang w:val="pt-BR"/>
+        </w:rPr>
+        <w:t>login</w:t>
       </w:r>
       <w:proofErr w:type="spellEnd"/>
       <w:r>
         <w:rPr>
           <w:rFonts w:ascii="Times New Roman" w:hAnsi="Times New Roman" w:cs="Times New Roman"/>
           <w:sz w:val="24"/>
-        </w:rPr>
-        <w:t xml:space="preserve"> de Login</w:t>
-      </w:r>
-    </w:p>
-    <w:p>
-      <w:pPr>
-        <w:jc w:val="center"/>
-        <w:rPr>
-          <w:rFonts w:ascii="Times New Roman" w:hAnsi="Times New Roman" w:cs="Times New Roman"/>
-          <w:sz w:val="24"/>
-        </w:rPr>
-      </w:pPr>
-    </w:p>
-    <w:p>
-      <w:pPr>
-        <w:rPr>
-          <w:rFonts w:ascii="Times New Roman" w:hAnsi="Times New Roman" w:cs="Times New Roman"/>
-          <w:sz w:val="24"/>
-          <w:lang w:val="pt-BR"/>
-        </w:rPr>
-      </w:pPr>
-      <w:r>
-        <w:rPr>
-          <w:rFonts w:ascii="Times New Roman" w:hAnsi="Times New Roman" w:cs="Times New Roman"/>
-          <w:sz w:val="24"/>
-          <w:lang w:val="pt-BR"/>
-        </w:rPr>
-        <w:t xml:space="preserve">Após realizar o </w:t>
-      </w:r>
-      <w:proofErr w:type="spellStart"/>
-      <w:r>
-        <w:rPr>
-          <w:rFonts w:ascii="Times New Roman" w:hAnsi="Times New Roman" w:cs="Times New Roman"/>
-          <w:sz w:val="24"/>
-          <w:lang w:val="pt-BR"/>
-        </w:rPr>
-        <w:t>login</w:t>
-      </w:r>
-      <w:proofErr w:type="spellEnd"/>
-      <w:r>
-        <w:rPr>
-          <w:rFonts w:ascii="Times New Roman" w:hAnsi="Times New Roman" w:cs="Times New Roman"/>
-          <w:sz w:val="24"/>
           <w:lang w:val="pt-BR"/>
         </w:rPr>
         <w:t>, o usu</w:t>
@@ -992,7 +978,7 @@
       <w:pPr>
         <w:rPr>
           <w:noProof/>
-          <w:lang w:eastAsia="en-CA"/>
+          <w:lang w:val="pt-BR" w:eastAsia="en-CA"/>
         </w:rPr>
       </w:pPr>
     </w:p>
@@ -1086,7 +1072,7 @@
         <w:jc w:val="center"/>
         <w:rPr>
           <w:noProof/>
-          <w:lang w:eastAsia="en-CA"/>
+          <w:lang w:val="pt-BR" w:eastAsia="en-CA"/>
         </w:rPr>
       </w:pPr>
     </w:p>
@@ -1216,7 +1202,7 @@
       <w:pPr>
         <w:rPr>
           <w:noProof/>
-          <w:lang w:eastAsia="en-CA"/>
+          <w:lang w:val="pt-BR" w:eastAsia="en-CA"/>
         </w:rPr>
       </w:pPr>
     </w:p>
@@ -1543,6 +1529,7 @@
     <w:lsdException w:name="HTML Sample" w:semiHidden="1" w:unhideWhenUsed="1"/>
     <w:lsdException w:name="HTML Typewriter" w:semiHidden="1" w:unhideWhenUsed="1"/>
     <w:lsdException w:name="HTML Variable" w:semiHidden="1" w:unhideWhenUsed="1"/>
+    <w:lsdException w:name="Normal Table" w:semiHidden="1" w:unhideWhenUsed="1"/>
     <w:lsdException w:name="annotation subject" w:semiHidden="1" w:unhideWhenUsed="1"/>
     <w:lsdException w:name="No List" w:semiHidden="1" w:unhideWhenUsed="1"/>
     <w:lsdException w:name="Outline List 1" w:semiHidden="1" w:unhideWhenUsed="1"/>
@@ -1588,9 +1575,11 @@
     <w:lsdException w:name="Table Subtle 1" w:semiHidden="1" w:unhideWhenUsed="1"/>
     <w:lsdException w:name="Table Subtle 2" w:semiHidden="1" w:unhideWhenUsed="1"/>
     <w:lsdException w:name="Table Web 1" w:semiHidden="1" w:unhideWhenUsed="1"/>
+    <w:lsdException w:name="Table Web 2" w:semiHidden="1" w:unhideWhenUsed="1"/>
     <w:lsdException w:name="Table Web 3" w:semiHidden="1" w:unhideWhenUsed="1"/>
     <w:lsdException w:name="Balloon Text" w:semiHidden="1" w:unhideWhenUsed="1"/>
     <w:lsdException w:name="Table Grid" w:uiPriority="39"/>
+    <w:lsdException w:name="Table Theme" w:semiHidden="1" w:unhideWhenUsed="1"/>
     <w:lsdException w:name="Placeholder Text" w:semiHidden="1"/>
     <w:lsdException w:name="No Spacing" w:uiPriority="1" w:qFormat="1"/>
     <w:lsdException w:name="Light Shading" w:uiPriority="60"/>

</xml_diff>